<commit_message>
Add checking api key limitation
</commit_message>
<xml_diff>
--- a/Documentation/Limitations.docx
+++ b/Documentation/Limitations.docx
@@ -47,6 +47,18 @@
       </w:pPr>
       <w:r>
         <w:t>Just tested with Firefox version 30.0 and 31.0, not sure older Firefox’s version can run it.</w:t>
+      </w:r>
+    </w:p>
+    <w:p>
+      <w:pPr>
+        <w:pStyle w:val="ListParagraph"/>
+        <w:numPr>
+          <w:ilvl w:val="0"/>
+          <w:numId w:val="1"/>
+        </w:numPr>
+      </w:pPr>
+      <w:r>
+        <w:t>Does not check API Key before scanning.</w:t>
       </w:r>
       <w:bookmarkStart w:id="0" w:name="_GoBack"/>
       <w:bookmarkEnd w:id="0"/>

</xml_diff>